<commit_message>
Modificações nos arquivos de interfaces
</commit_message>
<xml_diff>
--- a/Docs/Requisitos/Protótipo de Interfaces (Desatualizado).docx
+++ b/Docs/Requisitos/Protótipo de Interfaces (Desatualizado).docx
@@ -70,7 +70,7 @@
                     <a:blip r:embed="rId7" cstate="print">
                       <a:extLst>
                         <a:ext uri="{28A0092B-C50C-407E-A947-70E740481C1C}">
-                          <a14:useLocalDpi xmlns="" xmlns:wpc="http://schemas.microsoft.com/office/word/2010/wordprocessingCanvas" xmlns:mc="http://schemas.openxmlformats.org/markup-compatibility/2006" xmlns:o="urn:schemas-microsoft-com:office:office" xmlns:v="urn:schemas-microsoft-com:vml" xmlns:wp14="http://schemas.microsoft.com/office/word/2010/wordprocessingDrawing" xmlns:w10="urn:schemas-microsoft-com:office:word" xmlns:w="http://schemas.openxmlformats.org/wordprocessingml/2006/main" xmlns:w14="http://schemas.microsoft.com/office/word/2010/wordml" xmlns:w15="http://schemas.microsoft.com/office/word/2012/wordml" xmlns:wpg="http://schemas.microsoft.com/office/word/2010/wordprocessingGroup" xmlns:wpi="http://schemas.microsoft.com/office/word/2010/wordprocessingInk" xmlns:wps="http://schemas.microsoft.com/office/word/2010/wordprocessingShape" xmlns:a14="http://schemas.microsoft.com/office/drawing/2010/main" val="0"/>
+                          <a14:useLocalDpi xmlns:a14="http://schemas.microsoft.com/office/drawing/2010/main" xmlns:wps="http://schemas.microsoft.com/office/word/2010/wordprocessingShape" xmlns:wpi="http://schemas.microsoft.com/office/word/2010/wordprocessingInk" xmlns:wpg="http://schemas.microsoft.com/office/word/2010/wordprocessingGroup" xmlns:w15="http://schemas.microsoft.com/office/word/2012/wordml" xmlns:w14="http://schemas.microsoft.com/office/word/2010/wordml" xmlns:w="http://schemas.openxmlformats.org/wordprocessingml/2006/main" xmlns:w10="urn:schemas-microsoft-com:office:word" xmlns:wp14="http://schemas.microsoft.com/office/word/2010/wordprocessingDrawing" xmlns:v="urn:schemas-microsoft-com:vml" xmlns:o="urn:schemas-microsoft-com:office:office" xmlns:mc="http://schemas.openxmlformats.org/markup-compatibility/2006" xmlns:wpc="http://schemas.microsoft.com/office/word/2010/wordprocessingCanvas" xmlns="" val="0"/>
                         </a:ext>
                       </a:extLst>
                     </a:blip>
@@ -260,12 +260,16 @@
       <w:bookmarkStart w:id="0" w:name="_GoBack"/>
       <w:bookmarkEnd w:id="0"/>
       <w:r>
+        <w:rPr>
+          <w:noProof/>
+          <w:lang w:eastAsia="pt-BR"/>
+        </w:rPr>
         <w:lastRenderedPageBreak/>
         <w:drawing>
           <wp:inline distT="0" distB="0" distL="0" distR="0">
-            <wp:extent cx="8562975" cy="5400040"/>
+            <wp:extent cx="6753225" cy="5400040"/>
             <wp:effectExtent l="19050" t="0" r="9525" b="0"/>
-            <wp:docPr id="3" name="Imagem 1" descr="MapaDeNavegação.png"/>
+            <wp:docPr id="1" name="Imagem 0" descr="MapaDeNavegação.png"/>
             <wp:cNvGraphicFramePr>
               <a:graphicFrameLocks xmlns:a="http://schemas.openxmlformats.org/drawingml/2006/main" noChangeAspect="1"/>
             </wp:cNvGraphicFramePr>
@@ -285,7 +289,7 @@
                   <pic:spPr>
                     <a:xfrm>
                       <a:off x="0" y="0"/>
-                      <a:ext cx="8562975" cy="5400040"/>
+                      <a:ext cx="6753225" cy="5400040"/>
                     </a:xfrm>
                     <a:prstGeom prst="rect">
                       <a:avLst/>
@@ -785,7 +789,7 @@
   <a:extraClrSchemeLst/>
   <a:extLst>
     <a:ext uri="{05A4C25C-085E-4340-85A3-A5531E510DB2}">
-      <thm15:themeFamily xmlns="" xmlns:thm15="http://schemas.microsoft.com/office/thememl/2012/main" name="Office Theme" id="{62F939B6-93AF-4DB8-9C6B-D6C7DFDC589F}" vid="{4A3C46E8-61CC-4603-A589-7422A47A8E4A}"/>
+      <thm15:themeFamily xmlns:thm15="http://schemas.microsoft.com/office/thememl/2012/main" xmlns="" name="Office Theme" id="{62F939B6-93AF-4DB8-9C6B-D6C7DFDC589F}" vid="{4A3C46E8-61CC-4603-A589-7422A47A8E4A}"/>
     </a:ext>
   </a:extLst>
 </a:theme>
@@ -796,7 +800,7 @@
 </file>
 
 <file path=customXml/itemProps1.xml><?xml version="1.0" encoding="utf-8"?>
-<ds:datastoreItem xmlns:ds="http://schemas.openxmlformats.org/officeDocument/2006/customXml" ds:itemID="{AFFDDF73-E3CB-4FA0-BE01-41FD7E340498}">
+<ds:datastoreItem xmlns:ds="http://schemas.openxmlformats.org/officeDocument/2006/customXml" ds:itemID="{8F8E055B-B3DB-4AE4-848E-DAFC50BBF827}">
   <ds:schemaRefs>
     <ds:schemaRef ds:uri="http://schemas.openxmlformats.org/officeDocument/2006/bibliography"/>
   </ds:schemaRefs>

</xml_diff>